<commit_message>
re-saved notes file with minor edit
</commit_message>
<xml_diff>
--- a/PyCitySchools/Notes.docx
+++ b/PyCitySchools/Notes.docx
@@ -4,6 +4,9 @@
   <w:body>
     <w:p>
       <w:r>
+        <w:rPr>
+          <w:noProof/>
+        </w:rPr>
         <w:drawing>
           <wp:inline distT="0" distB="0" distL="0" distR="0" wp14:anchorId="7EDFE275" wp14:editId="6DFFB091">
             <wp:extent cx="5943600" cy="774700"/>
@@ -44,6 +47,9 @@
     <w:p/>
     <w:p>
       <w:r>
+        <w:rPr>
+          <w:noProof/>
+        </w:rPr>
         <w:drawing>
           <wp:inline distT="0" distB="0" distL="0" distR="0" wp14:anchorId="05259381" wp14:editId="0D9873D7">
             <wp:extent cx="5943600" cy="935990"/>
@@ -84,6 +90,9 @@
     <w:p/>
     <w:p>
       <w:r>
+        <w:rPr>
+          <w:noProof/>
+        </w:rPr>
         <w:drawing>
           <wp:inline distT="0" distB="0" distL="0" distR="0" wp14:anchorId="2CA0A685" wp14:editId="2A2104A0">
             <wp:extent cx="5943600" cy="1056005"/>
@@ -124,6 +133,9 @@
     <w:p/>
     <w:p>
       <w:r>
+        <w:rPr>
+          <w:noProof/>
+        </w:rPr>
         <w:drawing>
           <wp:inline distT="0" distB="0" distL="0" distR="0" wp14:anchorId="4FBB2C77" wp14:editId="5AA5AFDD">
             <wp:extent cx="5943600" cy="1394460"/>
@@ -164,6 +176,9 @@
     <w:p/>
     <w:p>
       <w:r>
+        <w:rPr>
+          <w:noProof/>
+        </w:rPr>
         <w:drawing>
           <wp:inline distT="0" distB="0" distL="0" distR="0" wp14:anchorId="21589AF0" wp14:editId="5F3CA102">
             <wp:extent cx="5943600" cy="1377950"/>
@@ -204,6 +219,9 @@
     <w:p/>
     <w:p>
       <w:r>
+        <w:rPr>
+          <w:noProof/>
+        </w:rPr>
         <w:lastRenderedPageBreak/>
         <w:drawing>
           <wp:inline distT="0" distB="0" distL="0" distR="0" wp14:anchorId="33F9AFEE" wp14:editId="0CDF0E03">
@@ -245,6 +263,9 @@
     <w:p/>
     <w:p>
       <w:r>
+        <w:rPr>
+          <w:noProof/>
+        </w:rPr>
         <w:drawing>
           <wp:inline distT="0" distB="0" distL="0" distR="0" wp14:anchorId="642946AE" wp14:editId="1E8966E4">
             <wp:extent cx="2469930" cy="3782291"/>
@@ -284,6 +305,9 @@
     </w:p>
     <w:p>
       <w:r>
+        <w:rPr>
+          <w:noProof/>
+        </w:rPr>
         <w:lastRenderedPageBreak/>
         <w:drawing>
           <wp:inline distT="0" distB="0" distL="0" distR="0" wp14:anchorId="183CFEF7" wp14:editId="770DFDCD">
@@ -325,6 +349,11 @@
     <w:p/>
     <w:p>
       <w:r>
+        <w:t>Raw notes:</w:t>
+      </w:r>
+    </w:p>
+    <w:p>
+      <w:r>
         <w:t>- District Schools have lower overall passing rate; bottom 5 overall passing rate schools are Districts</w:t>
       </w:r>
     </w:p>
@@ -397,21 +426,8 @@
       </w:r>
     </w:p>
     <w:p>
-      <w:proofErr w:type="spellStart"/>
-      <w:r>
-        <w:t>x_graders.groupby</w:t>
-      </w:r>
-      <w:proofErr w:type="spellEnd"/>
-      <w:r>
-        <w:t>(["</w:t>
-      </w:r>
-      <w:proofErr w:type="spellStart"/>
-      <w:r>
-        <w:t>school_name</w:t>
-      </w:r>
-      <w:proofErr w:type="spellEnd"/>
-      <w:r>
-        <w:t>"])["Student ID"].count() and looking at population changes indicate similar % decrease from 9th to 12th grade (avg 31% decrease with 0.027 std dev)</w:t>
+      <w:r>
+        <w:t>x_graders.groupby(["school_name"])["Student ID"].count() and looking at population changes indicate similar % decrease from 9th to 12th grade (avg 31% decrease with 0.027 std dev)</w:t>
       </w:r>
     </w:p>
     <w:p/>

</xml_diff>